<commit_message>
Update SOLID Design Principles in Java.docx
</commit_message>
<xml_diff>
--- a/Design Pattern/SOLID Design Principles in Java.docx
+++ b/Design Pattern/SOLID Design Principles in Java.docx
@@ -440,21 +440,9 @@
     <w:p>
       <w:pPr>
         <w:spacing w:after="0"/>
-        <w:rPr>
-          <w:lang w:val="en-US"/>
-        </w:rPr>
-      </w:pPr>
-      <w:r>
-        <w:rPr>
-          <w:lang w:val="en-US"/>
-        </w:rPr>
-        <w:t>In this derived</w:t>
-      </w:r>
-      <w:r>
-        <w:rPr>
-          <w:lang w:val="en-US"/>
-        </w:rPr>
-        <w:t xml:space="preserve"> or childe classes must be substitutable for their base or parent classes.</w:t>
+      </w:pPr>
+      <w:r>
+        <w:t>Objects of a superclass should be replaceable with objects of a subclass without affecting the correctness of the program.</w:t>
       </w:r>
     </w:p>
     <w:p>
@@ -532,6 +520,17 @@
         </w:rPr>
       </w:pPr>
       <w:r>
+        <w:t>Clients should not be forced to depend on interfaces they do not use. This means creating smaller, more specific interfaces rather than large, general-purpose ones.</w:t>
+      </w:r>
+    </w:p>
+    <w:p>
+      <w:pPr>
+        <w:spacing w:after="0"/>
+        <w:rPr>
+          <w:lang w:val="en-US"/>
+        </w:rPr>
+      </w:pPr>
+      <w:r>
         <w:rPr>
           <w:lang w:val="en-US"/>
         </w:rPr>
@@ -542,62 +541,73 @@
           <w:lang w:val="en-US"/>
         </w:rPr>
         <w:t>can’t</w:t>
+      </w:r>
+      <w:r>
+        <w:rPr>
+          <w:lang w:val="en-US"/>
+        </w:rPr>
+        <w:t xml:space="preserve"> force to override the method. </w:t>
+      </w:r>
+    </w:p>
+    <w:p>
+      <w:pPr>
+        <w:spacing w:after="0"/>
+        <w:rPr>
+          <w:lang w:val="en-US"/>
+        </w:rPr>
+      </w:pPr>
+    </w:p>
+    <w:p>
+      <w:pPr>
+        <w:spacing w:after="0"/>
+        <w:rPr>
+          <w:lang w:val="en-US"/>
+        </w:rPr>
+      </w:pPr>
+      <w:r>
+        <w:rPr>
+          <w:b/>
+          <w:color w:val="00B0F0"/>
+          <w:sz w:val="32"/>
+          <w:lang w:val="en-US"/>
+        </w:rPr>
+        <w:t>D</w:t>
+      </w:r>
+      <w:r>
+        <w:rPr>
+          <w:b/>
+          <w:sz w:val="32"/>
+          <w:lang w:val="en-US"/>
+        </w:rPr>
+        <w:t xml:space="preserve"> – Dependency Inversion Principle.</w:t>
+      </w:r>
+    </w:p>
+    <w:p>
+      <w:pPr>
+        <w:spacing w:after="0"/>
+        <w:rPr>
+          <w:lang w:val="en-US"/>
+        </w:rPr>
+      </w:pPr>
+      <w:r>
+        <w:rPr>
+          <w:lang w:val="en-US"/>
+        </w:rPr>
+        <w:t>This principle state that we must use abstraction (abstract classes and interfaces) instead of concrete implementation. High level module should not depend on the low-level module but both should depend on the abstraction.</w:t>
+      </w:r>
+    </w:p>
+    <w:p>
+      <w:pPr>
+        <w:spacing w:after="0"/>
+        <w:rPr>
+          <w:lang w:val="en-US"/>
+        </w:rPr>
+      </w:pPr>
+      <w:r>
+        <w:t>High-level modules should not depend on low-level modules. Both should depend on abstractions. Also, abstractions should not depend on details. Details should depend on abstractions.</w:t>
       </w:r>
       <w:bookmarkStart w:id="0" w:name="_GoBack"/>
       <w:bookmarkEnd w:id="0"/>
-      <w:r>
-        <w:rPr>
-          <w:lang w:val="en-US"/>
-        </w:rPr>
-        <w:t xml:space="preserve"> force to override the method. </w:t>
-      </w:r>
-    </w:p>
-    <w:p>
-      <w:pPr>
-        <w:spacing w:after="0"/>
-        <w:rPr>
-          <w:lang w:val="en-US"/>
-        </w:rPr>
-      </w:pPr>
-    </w:p>
-    <w:p>
-      <w:pPr>
-        <w:spacing w:after="0"/>
-        <w:rPr>
-          <w:lang w:val="en-US"/>
-        </w:rPr>
-      </w:pPr>
-      <w:r>
-        <w:rPr>
-          <w:b/>
-          <w:color w:val="00B0F0"/>
-          <w:sz w:val="32"/>
-          <w:lang w:val="en-US"/>
-        </w:rPr>
-        <w:t>D</w:t>
-      </w:r>
-      <w:r>
-        <w:rPr>
-          <w:b/>
-          <w:sz w:val="32"/>
-          <w:lang w:val="en-US"/>
-        </w:rPr>
-        <w:t xml:space="preserve"> – Dependency Inversion Principle.</w:t>
-      </w:r>
-    </w:p>
-    <w:p>
-      <w:pPr>
-        <w:spacing w:after="0"/>
-        <w:rPr>
-          <w:lang w:val="en-US"/>
-        </w:rPr>
-      </w:pPr>
-      <w:r>
-        <w:rPr>
-          <w:lang w:val="en-US"/>
-        </w:rPr>
-        <w:t>This principle state that we must use abstraction (abstract classes and interfaces) instead of concrete implementation. High level module should not depend on the low-level module but both should depend on the abstraction.</w:t>
-      </w:r>
     </w:p>
     <w:p>
       <w:pPr>

</xml_diff>